<commit_message>
Update boucles de gameplay
</commit_message>
<xml_diff>
--- a/Docs/Boucle_De_Gameplay/Boucles_De_Gameplay.docx
+++ b/Docs/Boucle_De_Gameplay/Boucles_De_Gameplay.docx
@@ -39,7 +39,13 @@
     </w:p>
     <w:p>
       <w:r>
-        <w:t>Objectif : Trouver les docs compromettant.</w:t>
+        <w:t xml:space="preserve">Objectif : Trouver </w:t>
+      </w:r>
+      <w:r>
+        <w:t>le gros dossier</w:t>
+      </w:r>
+      <w:r>
+        <w:t xml:space="preserve"> compromettant.</w:t>
       </w:r>
     </w:p>
     <w:p>
@@ -52,83 +58,234 @@
         <w:t xml:space="preserve">Récompense : </w:t>
       </w:r>
       <w:r>
-        <w:t xml:space="preserve">Texte sur l’histoire du </w:t>
-      </w:r>
-      <w:proofErr w:type="spellStart"/>
-      <w:r>
-        <w:t>prota</w:t>
-      </w:r>
-      <w:proofErr w:type="spellEnd"/>
+        <w:t>Texte sur l’histoire du prota.</w:t>
+      </w:r>
+    </w:p>
+    <w:p>
+      <w:pPr>
+        <w:rPr>
+          <w:b/>
+        </w:rPr>
+      </w:pPr>
+      <w:r>
+        <w:rPr>
+          <w:b/>
+        </w:rPr>
+        <w:t>Boucle d’exploration :</w:t>
+      </w:r>
+    </w:p>
+    <w:p>
+      <w:r>
+        <w:t xml:space="preserve">Objectif : </w:t>
+      </w:r>
+      <w:r>
+        <w:t>Trouver la sortie et du loots.</w:t>
+      </w:r>
+    </w:p>
+    <w:p>
+      <w:r>
+        <w:t xml:space="preserve">Challenge : </w:t>
+      </w:r>
+      <w:r>
+        <w:t xml:space="preserve">Espace </w:t>
+      </w:r>
+      <w:r>
+        <w:t>labyrinthique</w:t>
+      </w:r>
+      <w:r>
+        <w:t xml:space="preserve"> non linéaire.</w:t>
+      </w:r>
+    </w:p>
+    <w:p>
+      <w:r>
+        <w:t>Récompense : Progression, satisfaction et du loot.</w:t>
+      </w:r>
+    </w:p>
+    <w:p>
+      <w:pPr>
+        <w:rPr>
+          <w:b/>
+        </w:rPr>
+      </w:pPr>
+      <w:r>
+        <w:rPr>
+          <w:b/>
+        </w:rPr>
+        <w:t>Boucle d</w:t>
+      </w:r>
+      <w:r>
+        <w:rPr>
+          <w:b/>
+        </w:rPr>
+        <w:t>e combat</w:t>
+      </w:r>
+      <w:r>
+        <w:rPr>
+          <w:b/>
+        </w:rPr>
+        <w:t> :</w:t>
+      </w:r>
+    </w:p>
+    <w:p>
+      <w:r>
+        <w:t>Objectif : Gagner</w:t>
+      </w:r>
       <w:r>
         <w:t>.</w:t>
+      </w:r>
+    </w:p>
+    <w:p>
+      <w:r>
+        <w:t xml:space="preserve">Challenge : </w:t>
+      </w:r>
+      <w:r>
+        <w:t>Pattern de l’IA.</w:t>
+      </w:r>
+    </w:p>
+    <w:p>
+      <w:r>
+        <w:t xml:space="preserve">Récompense : </w:t>
+      </w:r>
+      <w:r>
+        <w:t>Exp, drop et la satisfaction.</w:t>
+      </w:r>
+    </w:p>
+    <w:p>
+      <w:pPr>
+        <w:rPr>
+          <w:b/>
+        </w:rPr>
+      </w:pPr>
+      <w:r>
+        <w:rPr>
+          <w:b/>
+        </w:rPr>
+        <w:t xml:space="preserve">Boucle </w:t>
+      </w:r>
+      <w:r>
+        <w:rPr>
+          <w:b/>
+        </w:rPr>
+        <w:t>d’énigme</w:t>
+      </w:r>
+      <w:r>
+        <w:rPr>
+          <w:b/>
+        </w:rPr>
+        <w:t> :</w:t>
+      </w:r>
+    </w:p>
+    <w:p>
+      <w:r>
+        <w:t>Objectif : Résoudre le casse-tête.</w:t>
+      </w:r>
+    </w:p>
+    <w:p>
+      <w:r>
+        <w:t>Challenge : La complexité de l’énigme.</w:t>
+      </w:r>
+    </w:p>
+    <w:p>
+      <w:r>
+        <w:t>Récompense : Loot ou avancer dans le donjon.</w:t>
+      </w:r>
+    </w:p>
+    <w:p>
+      <w:pPr>
+        <w:rPr>
+          <w:b/>
+        </w:rPr>
+      </w:pPr>
+      <w:r>
+        <w:rPr>
+          <w:b/>
+        </w:rPr>
+        <w:t xml:space="preserve">Boucle </w:t>
+      </w:r>
+      <w:r>
+        <w:rPr>
+          <w:b/>
+        </w:rPr>
+        <w:t>d’event</w:t>
+      </w:r>
+      <w:r>
+        <w:rPr>
+          <w:b/>
+        </w:rPr>
+        <w:t xml:space="preserve"> subsidiaire</w:t>
+      </w:r>
+      <w:r>
+        <w:rPr>
+          <w:b/>
+        </w:rPr>
+        <w:t> :</w:t>
+      </w:r>
+    </w:p>
+    <w:p>
+      <w:r>
+        <w:t xml:space="preserve">Objectif : </w:t>
+      </w:r>
+      <w:r>
+        <w:t>P</w:t>
+      </w:r>
+      <w:r>
+        <w:t xml:space="preserve">eut potentiellement </w:t>
       </w:r>
       <w:bookmarkStart w:id="0" w:name="_GoBack"/>
       <w:bookmarkEnd w:id="0"/>
-    </w:p>
-    <w:p>
-      <w:pPr>
-        <w:rPr>
-          <w:b/>
-        </w:rPr>
-      </w:pPr>
-      <w:r>
-        <w:rPr>
-          <w:b/>
-        </w:rPr>
-        <w:t>Boucle d’exploration :</w:t>
-      </w:r>
-    </w:p>
-    <w:p>
-      <w:r>
-        <w:t>Objectif : Chercher quelque chose qui serve au joueur.</w:t>
-      </w:r>
-    </w:p>
-    <w:p>
-      <w:r>
-        <w:t>Challenge : Les éléments en question sont cachés.</w:t>
-      </w:r>
-    </w:p>
-    <w:p>
-      <w:r>
-        <w:t xml:space="preserve">Récompense : L’apport au joueur du </w:t>
-      </w:r>
-      <w:proofErr w:type="spellStart"/>
-      <w:r>
-        <w:t>loot</w:t>
-      </w:r>
-      <w:proofErr w:type="spellEnd"/>
-      <w:r>
-        <w:t xml:space="preserve"> obtenue.</w:t>
-      </w:r>
-    </w:p>
-    <w:p>
-      <w:pPr>
-        <w:rPr>
-          <w:b/>
-        </w:rPr>
-      </w:pPr>
-      <w:r>
-        <w:rPr>
-          <w:b/>
-        </w:rPr>
-        <w:t>Boucle d</w:t>
-      </w:r>
-      <w:r>
-        <w:rPr>
-          <w:b/>
-        </w:rPr>
-        <w:t>e combat</w:t>
-      </w:r>
-      <w:r>
-        <w:rPr>
-          <w:b/>
-        </w:rPr>
-        <w:t> :</w:t>
-      </w:r>
-    </w:p>
-    <w:p>
-      <w:r>
-        <w:t>Objectif : Gagner</w:t>
+      <w:r>
+        <w:t>aide</w:t>
+      </w:r>
+      <w:r>
+        <w:t>r</w:t>
+      </w:r>
+      <w:r>
+        <w:t xml:space="preserve"> </w:t>
+      </w:r>
+      <w:r>
+        <w:t>le joueur.</w:t>
+      </w:r>
+    </w:p>
+    <w:p>
+      <w:r>
+        <w:t xml:space="preserve">Challenge : </w:t>
+      </w:r>
+      <w:r>
+        <w:t>Les events peuvent aller à l’encontre du joueur.</w:t>
+      </w:r>
+    </w:p>
+    <w:p>
+      <w:r>
+        <w:t>Récompense :</w:t>
+      </w:r>
+      <w:r>
+        <w:t xml:space="preserve"> Loot, Exp ou Heal.</w:t>
+      </w:r>
+    </w:p>
+    <w:p>
+      <w:pPr>
+        <w:rPr>
+          <w:b/>
+        </w:rPr>
+      </w:pPr>
+      <w:r>
+        <w:rPr>
+          <w:b/>
+        </w:rPr>
+        <w:t>Boucle Gem :</w:t>
+      </w:r>
+    </w:p>
+    <w:p>
+      <w:r>
+        <w:t xml:space="preserve">Objectif : </w:t>
+      </w:r>
+      <w:r>
+        <w:t>Devenir plus fort.</w:t>
+      </w:r>
+    </w:p>
+    <w:p>
+      <w:r>
+        <w:t>Challenge : Ne s’acquiert pas facilement</w:t>
       </w:r>
       <w:r>
         <w:t>.</w:t>
@@ -136,115 +293,23 @@
     </w:p>
     <w:p>
       <w:r>
-        <w:t>Challenge : La force de l’ennemie.</w:t>
-      </w:r>
-    </w:p>
-    <w:p>
-      <w:r>
         <w:t xml:space="preserve">Récompense : </w:t>
       </w:r>
-      <w:proofErr w:type="spellStart"/>
-      <w:r>
-        <w:t>Exp</w:t>
-      </w:r>
-      <w:proofErr w:type="spellEnd"/>
-      <w:r>
-        <w:t xml:space="preserve"> + </w:t>
-      </w:r>
-      <w:proofErr w:type="spellStart"/>
-      <w:r>
-        <w:t>loot</w:t>
-      </w:r>
-      <w:proofErr w:type="spellEnd"/>
-      <w:r>
-        <w:t xml:space="preserve"> potentiel.</w:t>
-      </w:r>
-    </w:p>
-    <w:p>
-      <w:pPr>
-        <w:rPr>
-          <w:b/>
-        </w:rPr>
-      </w:pPr>
-      <w:r>
-        <w:rPr>
-          <w:b/>
-        </w:rPr>
-        <w:t xml:space="preserve">Boucle </w:t>
-      </w:r>
-      <w:r>
-        <w:rPr>
-          <w:b/>
-        </w:rPr>
-        <w:t>d’énigme</w:t>
-      </w:r>
-      <w:r>
-        <w:rPr>
-          <w:b/>
-        </w:rPr>
-        <w:t> :</w:t>
-      </w:r>
-    </w:p>
-    <w:p>
-      <w:r>
-        <w:t>Objectif : Résoudre le casse-tête.</w:t>
-      </w:r>
-    </w:p>
-    <w:p>
-      <w:r>
-        <w:t>Challenge : La complexité de l’énigme.</w:t>
-      </w:r>
-    </w:p>
-    <w:p>
-      <w:r>
-        <w:t xml:space="preserve">Récompense : </w:t>
-      </w:r>
-      <w:proofErr w:type="spellStart"/>
-      <w:r>
-        <w:t>Loot</w:t>
-      </w:r>
-      <w:proofErr w:type="spellEnd"/>
-      <w:r>
-        <w:t xml:space="preserve"> ou avancer dans le donjon.</w:t>
-      </w:r>
-    </w:p>
-    <w:p>
-      <w:pPr>
-        <w:rPr>
-          <w:b/>
-        </w:rPr>
-      </w:pPr>
-      <w:r>
-        <w:rPr>
-          <w:b/>
-        </w:rPr>
-        <w:t xml:space="preserve">Boucle </w:t>
-      </w:r>
-      <w:r>
-        <w:rPr>
-          <w:b/>
-        </w:rPr>
-        <w:t>d’</w:t>
-      </w:r>
-      <w:proofErr w:type="spellStart"/>
-      <w:r>
-        <w:rPr>
-          <w:b/>
-        </w:rPr>
-        <w:t>event</w:t>
-      </w:r>
-      <w:proofErr w:type="spellEnd"/>
-      <w:r>
-        <w:rPr>
-          <w:b/>
-        </w:rPr>
-        <w:t xml:space="preserve"> subsidiaire</w:t>
-      </w:r>
-      <w:r>
-        <w:rPr>
-          <w:b/>
-        </w:rPr>
-        <w:t> :</w:t>
+      <w:r>
+        <w:t>Acquiert de nouvelles skills + stats bonus.</w:t>
+      </w:r>
+    </w:p>
+    <w:p>
+      <w:pPr>
+        <w:rPr>
+          <w:b/>
+        </w:rPr>
+      </w:pPr>
+      <w:r>
+        <w:rPr>
+          <w:b/>
+        </w:rPr>
+        <w:t>Boucle boutique :</w:t>
       </w:r>
     </w:p>
     <w:p>
@@ -252,7 +317,7 @@
         <w:t xml:space="preserve">Objectif : </w:t>
       </w:r>
       <w:r>
-        <w:t>Possiblement aidé le joueur.</w:t>
+        <w:t xml:space="preserve">Vendre / Acheter </w:t>
       </w:r>
     </w:p>
     <w:p>
@@ -260,121 +325,7 @@
         <w:t xml:space="preserve">Challenge : </w:t>
       </w:r>
       <w:r>
-        <w:t xml:space="preserve">Les </w:t>
-      </w:r>
-      <w:proofErr w:type="spellStart"/>
-      <w:r>
-        <w:t>events</w:t>
-      </w:r>
-      <w:proofErr w:type="spellEnd"/>
-      <w:r>
-        <w:t xml:space="preserve"> peuvent aller à l’encontre du joueur.</w:t>
-      </w:r>
-    </w:p>
-    <w:p>
-      <w:r>
-        <w:t>Récompense :</w:t>
-      </w:r>
-      <w:r>
-        <w:t xml:space="preserve"> </w:t>
-      </w:r>
-      <w:proofErr w:type="spellStart"/>
-      <w:r>
-        <w:t>Loot</w:t>
-      </w:r>
-      <w:proofErr w:type="spellEnd"/>
-      <w:r>
-        <w:t xml:space="preserve">, </w:t>
-      </w:r>
-      <w:proofErr w:type="spellStart"/>
-      <w:r>
-        <w:t>Exp</w:t>
-      </w:r>
-      <w:proofErr w:type="spellEnd"/>
-      <w:r>
-        <w:t xml:space="preserve"> ou Heal.</w:t>
-      </w:r>
-    </w:p>
-    <w:p>
-      <w:pPr>
-        <w:rPr>
-          <w:b/>
-        </w:rPr>
-      </w:pPr>
-      <w:r>
-        <w:rPr>
-          <w:b/>
-        </w:rPr>
-        <w:t>Boucle Gem :</w:t>
-      </w:r>
-    </w:p>
-    <w:p>
-      <w:r>
-        <w:t xml:space="preserve">Objectif : </w:t>
-      </w:r>
-      <w:r>
-        <w:t>Devenir plus fort.</w:t>
-      </w:r>
-    </w:p>
-    <w:p>
-      <w:r>
-        <w:t>Challenge : Ne s’acquiert pas facilement</w:t>
-      </w:r>
-      <w:r>
-        <w:t>.</w:t>
-      </w:r>
-    </w:p>
-    <w:p>
-      <w:r>
-        <w:t xml:space="preserve">Récompense : </w:t>
-      </w:r>
-      <w:r>
-        <w:t xml:space="preserve">Acquiert de nouvelles </w:t>
-      </w:r>
-      <w:proofErr w:type="spellStart"/>
-      <w:r>
-        <w:t>skills</w:t>
-      </w:r>
-      <w:proofErr w:type="spellEnd"/>
-      <w:r>
-        <w:t xml:space="preserve"> + stats bonus.</w:t>
-      </w:r>
-    </w:p>
-    <w:p>
-      <w:pPr>
-        <w:rPr>
-          <w:b/>
-        </w:rPr>
-      </w:pPr>
-      <w:r>
-        <w:rPr>
-          <w:b/>
-        </w:rPr>
-        <w:t>Boucle boutique :</w:t>
-      </w:r>
-    </w:p>
-    <w:p>
-      <w:r>
-        <w:t xml:space="preserve">Objectif : </w:t>
-      </w:r>
-      <w:r>
-        <w:t xml:space="preserve">Vendre / Acheter </w:t>
-      </w:r>
-    </w:p>
-    <w:p>
-      <w:r>
-        <w:t xml:space="preserve">Challenge : </w:t>
-      </w:r>
-      <w:r>
-        <w:t xml:space="preserve">Nécessite de l’argent ou du </w:t>
-      </w:r>
-      <w:proofErr w:type="spellStart"/>
-      <w:r>
-        <w:t>loot</w:t>
-      </w:r>
-      <w:proofErr w:type="spellEnd"/>
-      <w:r>
-        <w:t>.</w:t>
+        <w:t>Nécessite de l’argent ou du loot.</w:t>
       </w:r>
     </w:p>
     <w:p>

</xml_diff>